<commit_message>
the last by Huy
</commit_message>
<xml_diff>
--- a/Report.docx
+++ b/Report.docx
@@ -1,6 +1,6 @@
 
 <file path=word/document.xml><?xml version="1.0" encoding="utf-8"?>
-<w:document xmlns:wpc="http://schemas.microsoft.com/office/word/2010/wordprocessingCanvas" xmlns:mc="http://schemas.openxmlformats.org/markup-compatibility/2006" xmlns:o="urn:schemas-microsoft-com:office:office" xmlns:r="http://schemas.openxmlformats.org/officeDocument/2006/relationships" xmlns:m="http://schemas.openxmlformats.org/officeDocument/2006/math" xmlns:v="urn:schemas-microsoft-com:vml" xmlns:wp14="http://schemas.microsoft.com/office/word/2010/wordprocessingDrawing" xmlns:wp="http://schemas.openxmlformats.org/drawingml/2006/wordprocessingDrawing" xmlns:w10="urn:schemas-microsoft-com:office:word" xmlns:w="http://schemas.openxmlformats.org/wordprocessingml/2006/main" xmlns:w14="http://schemas.microsoft.com/office/word/2010/wordml" xmlns:w15="http://schemas.microsoft.com/office/word/2012/wordml" xmlns:wpg="http://schemas.microsoft.com/office/word/2010/wordprocessingGroup" xmlns:wpi="http://schemas.microsoft.com/office/word/2010/wordprocessingInk" xmlns:wne="http://schemas.microsoft.com/office/word/2006/wordml" xmlns:wps="http://schemas.microsoft.com/office/word/2010/wordprocessingShape" mc:Ignorable="w14 w15 wp14">
+<w:document xmlns:wpc="http://schemas.microsoft.com/office/word/2010/wordprocessingCanvas" xmlns:cx="http://schemas.microsoft.com/office/drawing/2014/chartex" xmlns:cx1="http://schemas.microsoft.com/office/drawing/2015/9/8/chartex" xmlns:cx2="http://schemas.microsoft.com/office/drawing/2015/10/21/chartex" xmlns:cx3="http://schemas.microsoft.com/office/drawing/2016/5/9/chartex" xmlns:cx4="http://schemas.microsoft.com/office/drawing/2016/5/10/chartex" xmlns:cx5="http://schemas.microsoft.com/office/drawing/2016/5/11/chartex" xmlns:cx6="http://schemas.microsoft.com/office/drawing/2016/5/12/chartex" xmlns:cx7="http://schemas.microsoft.com/office/drawing/2016/5/13/chartex" xmlns:cx8="http://schemas.microsoft.com/office/drawing/2016/5/14/chartex" xmlns:mc="http://schemas.openxmlformats.org/markup-compatibility/2006" xmlns:aink="http://schemas.microsoft.com/office/drawing/2016/ink" xmlns:am3d="http://schemas.microsoft.com/office/drawing/2017/model3d" xmlns:o="urn:schemas-microsoft-com:office:office" xmlns:r="http://schemas.openxmlformats.org/officeDocument/2006/relationships" xmlns:m="http://schemas.openxmlformats.org/officeDocument/2006/math" xmlns:v="urn:schemas-microsoft-com:vml" xmlns:wp14="http://schemas.microsoft.com/office/word/2010/wordprocessingDrawing" xmlns:wp="http://schemas.openxmlformats.org/drawingml/2006/wordprocessingDrawing" xmlns:w10="urn:schemas-microsoft-com:office:word" xmlns:w="http://schemas.openxmlformats.org/wordprocessingml/2006/main" xmlns:w14="http://schemas.microsoft.com/office/word/2010/wordml" xmlns:w15="http://schemas.microsoft.com/office/word/2012/wordml" xmlns:w16cid="http://schemas.microsoft.com/office/word/2016/wordml/cid" xmlns:w16se="http://schemas.microsoft.com/office/word/2015/wordml/symex" xmlns:wpg="http://schemas.microsoft.com/office/word/2010/wordprocessingGroup" xmlns:wpi="http://schemas.microsoft.com/office/word/2010/wordprocessingInk" xmlns:wne="http://schemas.microsoft.com/office/word/2006/wordml" xmlns:wps="http://schemas.microsoft.com/office/word/2010/wordprocessingShape" mc:Ignorable="w14 w15 w16se w16cid wp14">
   <w:body>
     <w:p>
       <w:pPr>
@@ -259,62 +259,65 @@
           <w:sz w:val="36"/>
           <w:szCs w:val="36"/>
         </w:rPr>
-        <w:t xml:space="preserve">BÁO CÁO BÀI TẬP </w:t>
-      </w:r>
-      <w:r>
+        <w:t>BÁO CÁO BÀI TẬP LỚN</w:t>
+      </w:r>
+    </w:p>
+    <w:p>
+      <w:pPr>
+        <w:jc w:val="center"/>
         <w:rPr>
           <w:rFonts w:asciiTheme="majorHAnsi" w:hAnsiTheme="majorHAnsi" w:cstheme="majorHAnsi"/>
           <w:b/>
           <w:sz w:val="36"/>
           <w:szCs w:val="36"/>
         </w:rPr>
-        <w:t>LỚN</w:t>
-      </w:r>
-    </w:p>
-    <w:p>
-      <w:pPr>
-        <w:jc w:val="center"/>
+      </w:pPr>
+      <w:r>
         <w:rPr>
           <w:rFonts w:asciiTheme="majorHAnsi" w:hAnsiTheme="majorHAnsi" w:cstheme="majorHAnsi"/>
           <w:b/>
           <w:sz w:val="36"/>
           <w:szCs w:val="36"/>
         </w:rPr>
-      </w:pPr>
-      <w:r>
+        <w:t>Môn học : Thiết kế và lập trình website</w:t>
+      </w:r>
+    </w:p>
+    <w:p>
+      <w:pPr>
+        <w:jc w:val="both"/>
         <w:rPr>
           <w:rFonts w:asciiTheme="majorHAnsi" w:hAnsiTheme="majorHAnsi" w:cstheme="majorHAnsi"/>
           <w:b/>
           <w:sz w:val="36"/>
           <w:szCs w:val="36"/>
         </w:rPr>
-        <w:t xml:space="preserve">Môn học : </w:t>
-      </w:r>
-      <w:r>
+      </w:pPr>
+    </w:p>
+    <w:p>
+      <w:pPr>
+        <w:ind w:left="720"/>
+        <w:jc w:val="center"/>
         <w:rPr>
           <w:rFonts w:asciiTheme="majorHAnsi" w:hAnsiTheme="majorHAnsi" w:cstheme="majorHAnsi"/>
           <w:b/>
           <w:sz w:val="36"/>
           <w:szCs w:val="36"/>
         </w:rPr>
-        <w:t>Thiết kế và lập trình website</w:t>
-      </w:r>
-    </w:p>
-    <w:p>
-      <w:pPr>
-        <w:jc w:val="both"/>
+      </w:pPr>
+      <w:r>
         <w:rPr>
           <w:rFonts w:asciiTheme="majorHAnsi" w:hAnsiTheme="majorHAnsi" w:cstheme="majorHAnsi"/>
           <w:b/>
           <w:sz w:val="36"/>
           <w:szCs w:val="36"/>
         </w:rPr>
-      </w:pPr>
-    </w:p>
-    <w:p>
-      <w:pPr>
-        <w:ind w:left="720"/>
-        <w:jc w:val="center"/>
+        <w:t>Đề tài: Xây dựng website bán bánh</w:t>
+      </w:r>
+    </w:p>
+    <w:p>
+      <w:pPr>
+        <w:ind w:left="1440"/>
+        <w:jc w:val="both"/>
         <w:rPr>
           <w:rFonts w:asciiTheme="majorHAnsi" w:hAnsiTheme="majorHAnsi" w:cstheme="majorHAnsi"/>
           <w:b/>
@@ -322,36 +325,6 @@
           <w:szCs w:val="36"/>
         </w:rPr>
       </w:pPr>
-      <w:r>
-        <w:rPr>
-          <w:rFonts w:asciiTheme="majorHAnsi" w:hAnsiTheme="majorHAnsi" w:cstheme="majorHAnsi"/>
-          <w:b/>
-          <w:sz w:val="36"/>
-          <w:szCs w:val="36"/>
-        </w:rPr>
-        <w:t xml:space="preserve">Đề tài: </w:t>
-      </w:r>
-      <w:r>
-        <w:rPr>
-          <w:rFonts w:asciiTheme="majorHAnsi" w:hAnsiTheme="majorHAnsi" w:cstheme="majorHAnsi"/>
-          <w:b/>
-          <w:sz w:val="36"/>
-          <w:szCs w:val="36"/>
-        </w:rPr>
-        <w:t>Xây dựng website bán bánh</w:t>
-      </w:r>
-    </w:p>
-    <w:p>
-      <w:pPr>
-        <w:ind w:left="1440"/>
-        <w:jc w:val="both"/>
-        <w:rPr>
-          <w:rFonts w:asciiTheme="majorHAnsi" w:hAnsiTheme="majorHAnsi" w:cstheme="majorHAnsi"/>
-          <w:b/>
-          <w:sz w:val="36"/>
-          <w:szCs w:val="36"/>
-        </w:rPr>
-      </w:pPr>
     </w:p>
     <w:p>
       <w:pPr>
@@ -390,15 +363,7 @@
           <w:sz w:val="32"/>
           <w:szCs w:val="32"/>
         </w:rPr>
-        <w:t>Nhóm s</w:t>
-      </w:r>
-      <w:r>
-        <w:rPr>
-          <w:rFonts w:asciiTheme="majorHAnsi" w:hAnsiTheme="majorHAnsi" w:cstheme="majorHAnsi"/>
-          <w:sz w:val="32"/>
-          <w:szCs w:val="32"/>
-        </w:rPr>
-        <w:t>inh viên thực hiện:</w:t>
+        <w:t>Nhóm sinh viên thực hiện:</w:t>
       </w:r>
       <w:r>
         <w:rPr>
@@ -597,6 +562,15 @@
         </w:rPr>
         <w:tab/>
         <w:t>MSSV:</w:t>
+      </w:r>
+      <w:r>
+        <w:rPr>
+          <w:rFonts w:asciiTheme="majorHAnsi" w:hAnsiTheme="majorHAnsi" w:cstheme="majorHAnsi"/>
+          <w:b/>
+          <w:sz w:val="32"/>
+          <w:szCs w:val="32"/>
+        </w:rPr>
+        <w:t xml:space="preserve"> 20155712</w:t>
       </w:r>
     </w:p>
     <w:p>
@@ -854,35 +828,7 @@
           <w:rFonts w:asciiTheme="majorHAnsi" w:hAnsiTheme="majorHAnsi" w:cstheme="majorHAnsi"/>
           <w:szCs w:val="28"/>
         </w:rPr>
-        <w:t xml:space="preserve">Chúng em xin chân thành cảm ơn thầy </w:t>
-      </w:r>
-      <w:r>
-        <w:rPr>
-          <w:rFonts w:asciiTheme="majorHAnsi" w:hAnsiTheme="majorHAnsi" w:cstheme="majorHAnsi"/>
-          <w:szCs w:val="28"/>
-        </w:rPr>
-        <w:t>Nguyễn Mạnh Tuấn</w:t>
-      </w:r>
-      <w:r>
-        <w:rPr>
-          <w:rFonts w:asciiTheme="majorHAnsi" w:hAnsiTheme="majorHAnsi" w:cstheme="majorHAnsi"/>
-          <w:szCs w:val="28"/>
-        </w:rPr>
-        <w:t xml:space="preserve"> đã cung cấp cho chúng em những kiến thức vô cùng bổ ích, cũng như tận tình giúp đỡ chúng em khi tìm hiểu về CNTT nói chung và môn học này nói riêng để chúng em có thể hoàn thành </w:t>
-      </w:r>
-      <w:r>
-        <w:rPr>
-          <w:rFonts w:asciiTheme="majorHAnsi" w:hAnsiTheme="majorHAnsi" w:cstheme="majorHAnsi"/>
-          <w:szCs w:val="28"/>
-        </w:rPr>
-        <w:t>bài tập lớn</w:t>
-      </w:r>
-      <w:r>
-        <w:rPr>
-          <w:rFonts w:asciiTheme="majorHAnsi" w:hAnsiTheme="majorHAnsi" w:cstheme="majorHAnsi"/>
-          <w:szCs w:val="28"/>
-        </w:rPr>
-        <w:t xml:space="preserve">  này.</w:t>
+        <w:t>Chúng em xin chân thành cảm ơn thầy Nguyễn Mạnh Tuấn đã cung cấp cho chúng em những kiến thức vô cùng bổ ích, cũng như tận tình giúp đỡ chúng em khi tìm hiểu về CNTT nói chung và môn học này nói riêng để chúng em có thể hoàn thành bài tập lớn  này.</w:t>
       </w:r>
     </w:p>
     <w:p>
@@ -967,21 +913,7 @@
           <w:rFonts w:asciiTheme="majorHAnsi" w:hAnsiTheme="majorHAnsi" w:cstheme="majorHAnsi"/>
           <w:szCs w:val="28"/>
         </w:rPr>
-        <w:t xml:space="preserve">Vì vậy chúng em đã thực hiện đồ án “Xây dựng Web bán hàng online” cho một shop bán </w:t>
-      </w:r>
-      <w:r>
-        <w:rPr>
-          <w:rFonts w:asciiTheme="majorHAnsi" w:hAnsiTheme="majorHAnsi" w:cstheme="majorHAnsi"/>
-          <w:szCs w:val="28"/>
-        </w:rPr>
-        <w:t>bánh</w:t>
-      </w:r>
-      <w:r>
-        <w:rPr>
-          <w:rFonts w:asciiTheme="majorHAnsi" w:hAnsiTheme="majorHAnsi" w:cstheme="majorHAnsi"/>
-          <w:szCs w:val="28"/>
-        </w:rPr>
-        <w:t xml:space="preserve"> bằng ngôn ngữ PHP kết hợp với MySQL. Chủ cửa hàng sẽ đưa sản phẩm lên Website và quản lí bằng Website đó, khách hàng đặt và mua hàng trên Website mà không cần đến cửa hàng.</w:t>
+        <w:t>Vì vậy chúng em đã thực hiện đồ án “Xây dựng Web bán hàng online” cho một shop bán bánh bằng ngôn ngữ PHP kết hợp với MySQL. Chủ cửa hàng sẽ đưa sản phẩm lên Website và quản lí bằng Website đó, khách hàng đặt và mua hàng trên Website mà không cần đến cửa hàng.</w:t>
       </w:r>
     </w:p>
     <w:p>
@@ -1079,21 +1011,7 @@
           <w:rFonts w:asciiTheme="majorHAnsi" w:hAnsiTheme="majorHAnsi" w:cstheme="majorHAnsi"/>
           <w:szCs w:val="28"/>
         </w:rPr>
-        <w:t xml:space="preserve">Xây dựng Website bán hàng online (cụ thể là Web bán </w:t>
-      </w:r>
-      <w:r>
-        <w:rPr>
-          <w:rFonts w:asciiTheme="majorHAnsi" w:hAnsiTheme="majorHAnsi" w:cstheme="majorHAnsi"/>
-          <w:szCs w:val="28"/>
-        </w:rPr>
-        <w:t>bánh</w:t>
-      </w:r>
-      <w:r>
-        <w:rPr>
-          <w:rFonts w:asciiTheme="majorHAnsi" w:hAnsiTheme="majorHAnsi" w:cstheme="majorHAnsi"/>
-          <w:szCs w:val="28"/>
-        </w:rPr>
-        <w:t>).</w:t>
+        <w:t>Xây dựng Website bán hàng online (cụ thể là Web bán bánh).</w:t>
       </w:r>
     </w:p>
     <w:p>
@@ -1354,7 +1272,7 @@
           <w:rFonts w:asciiTheme="majorHAnsi" w:hAnsiTheme="majorHAnsi" w:cstheme="majorHAnsi"/>
           <w:szCs w:val="28"/>
         </w:rPr>
-        <w:t>Cài đặt Xampp hoặc Wamp.</w:t>
+        <w:t xml:space="preserve">Cài đặt Xampp </w:t>
       </w:r>
     </w:p>
     <w:p>
@@ -1383,6 +1301,27 @@
         <w:pStyle w:val="ListParagraph"/>
         <w:numPr>
           <w:ilvl w:val="0"/>
+          <w:numId w:val="5"/>
+        </w:numPr>
+        <w:spacing w:after="200" w:line="360" w:lineRule="auto"/>
+        <w:rPr>
+          <w:rFonts w:asciiTheme="majorHAnsi" w:hAnsiTheme="majorHAnsi" w:cstheme="majorHAnsi"/>
+          <w:szCs w:val="28"/>
+        </w:rPr>
+      </w:pPr>
+      <w:r>
+        <w:rPr>
+          <w:rFonts w:asciiTheme="majorHAnsi" w:hAnsiTheme="majorHAnsi" w:cstheme="majorHAnsi"/>
+          <w:szCs w:val="28"/>
+        </w:rPr>
+        <w:t>Laravel Framework</w:t>
+      </w:r>
+    </w:p>
+    <w:p>
+      <w:pPr>
+        <w:pStyle w:val="ListParagraph"/>
+        <w:numPr>
+          <w:ilvl w:val="0"/>
           <w:numId w:val="4"/>
         </w:numPr>
         <w:spacing w:after="200" w:line="360" w:lineRule="auto"/>
@@ -1483,7 +1422,21 @@
           <w:rFonts w:asciiTheme="majorHAnsi" w:hAnsiTheme="majorHAnsi" w:cstheme="majorHAnsi"/>
           <w:szCs w:val="28"/>
         </w:rPr>
-        <w:t>Sau khi khách hàng chọn và đặt hàng thì phải hiện lên đơn hàng để khách hàng nhập thông tin mua hàng và xem hóa đơn mưa hàng.</w:t>
+        <w:t>Sau khi khách hàng chọn và đặt hàng thì phải hiện lên đơn hàng để khách hàng nhập thông tin mua hàng và xem hóa đơn m</w:t>
+      </w:r>
+      <w:r>
+        <w:rPr>
+          <w:rFonts w:asciiTheme="majorHAnsi" w:hAnsiTheme="majorHAnsi" w:cstheme="majorHAnsi"/>
+          <w:szCs w:val="28"/>
+        </w:rPr>
+        <w:t>ua</w:t>
+      </w:r>
+      <w:r>
+        <w:rPr>
+          <w:rFonts w:asciiTheme="majorHAnsi" w:hAnsiTheme="majorHAnsi" w:cstheme="majorHAnsi"/>
+          <w:szCs w:val="28"/>
+        </w:rPr>
+        <w:t xml:space="preserve"> hàng.</w:t>
       </w:r>
     </w:p>
     <w:p>
@@ -1832,7 +1785,21 @@
           <w:rFonts w:asciiTheme="majorHAnsi" w:hAnsiTheme="majorHAnsi" w:cstheme="majorHAnsi"/>
           <w:szCs w:val="28"/>
         </w:rPr>
-        <w:t>Quản lí sản phẩm: tên sản phẩm, đơn giá, số lượng, hình ảnh, màu sắc, mô tả chi tiết, tên loại sản phẩm, hãng sản xuất, xuất xứ.</w:t>
+        <w:t>Quản lí sản phẩm: tên sản phẩm, đơn giá,</w:t>
+      </w:r>
+      <w:r>
+        <w:rPr>
+          <w:rFonts w:asciiTheme="majorHAnsi" w:hAnsiTheme="majorHAnsi" w:cstheme="majorHAnsi"/>
+          <w:szCs w:val="28"/>
+        </w:rPr>
+        <w:t xml:space="preserve"> </w:t>
+      </w:r>
+      <w:r>
+        <w:rPr>
+          <w:rFonts w:asciiTheme="majorHAnsi" w:hAnsiTheme="majorHAnsi" w:cstheme="majorHAnsi"/>
+          <w:szCs w:val="28"/>
+        </w:rPr>
+        <w:t>hình ảnh, màu sắc, mô tả chi tiết, tên loại sản phẩm</w:t>
       </w:r>
     </w:p>
     <w:p>
@@ -1998,6 +1965,13 @@
                 <w:szCs w:val="28"/>
               </w:rPr>
               <w:t>user</w:t>
+            </w:r>
+            <w:r>
+              <w:rPr>
+                <w:rFonts w:cstheme="majorHAnsi"/>
+                <w:szCs w:val="28"/>
+              </w:rPr>
+              <w:t>s</w:t>
             </w:r>
           </w:p>
         </w:tc>
@@ -2168,6 +2142,13 @@
               </w:rPr>
               <w:t>bill</w:t>
             </w:r>
+            <w:r>
+              <w:rPr>
+                <w:rFonts w:cstheme="majorHAnsi"/>
+                <w:szCs w:val="28"/>
+              </w:rPr>
+              <w:t>s</w:t>
+            </w:r>
           </w:p>
         </w:tc>
         <w:tc>
@@ -2223,6 +2204,13 @@
                 <w:szCs w:val="28"/>
               </w:rPr>
               <w:t>bill_detail</w:t>
+            </w:r>
+            <w:r>
+              <w:rPr>
+                <w:rFonts w:cstheme="majorHAnsi"/>
+                <w:szCs w:val="28"/>
+              </w:rPr>
+              <w:t>s</w:t>
             </w:r>
           </w:p>
         </w:tc>
@@ -2299,7 +2287,21 @@
                 <w:rFonts w:asciiTheme="majorHAnsi" w:hAnsiTheme="majorHAnsi" w:cstheme="majorHAnsi"/>
                 <w:szCs w:val="28"/>
               </w:rPr>
-              <w:t>Chứ thông tin về khách hàng đã mua hang.</w:t>
+              <w:t>Chứ</w:t>
+            </w:r>
+            <w:r>
+              <w:rPr>
+                <w:rFonts w:asciiTheme="majorHAnsi" w:hAnsiTheme="majorHAnsi" w:cstheme="majorHAnsi"/>
+                <w:szCs w:val="28"/>
+              </w:rPr>
+              <w:t>a</w:t>
+            </w:r>
+            <w:r>
+              <w:rPr>
+                <w:rFonts w:asciiTheme="majorHAnsi" w:hAnsiTheme="majorHAnsi" w:cstheme="majorHAnsi"/>
+                <w:szCs w:val="28"/>
+              </w:rPr>
+              <w:t xml:space="preserve"> thông tin về khách hàng đã mua hang.</w:t>
             </w:r>
           </w:p>
         </w:tc>
@@ -2350,7 +2352,21 @@
                 <w:rFonts w:asciiTheme="majorHAnsi" w:hAnsiTheme="majorHAnsi" w:cstheme="majorHAnsi"/>
                 <w:szCs w:val="28"/>
               </w:rPr>
-              <w:t>Chứ hình ảnh của slideshow</w:t>
+              <w:t>Chứ</w:t>
+            </w:r>
+            <w:r>
+              <w:rPr>
+                <w:rFonts w:asciiTheme="majorHAnsi" w:hAnsiTheme="majorHAnsi" w:cstheme="majorHAnsi"/>
+                <w:szCs w:val="28"/>
+              </w:rPr>
+              <w:t>a</w:t>
+            </w:r>
+            <w:r>
+              <w:rPr>
+                <w:rFonts w:asciiTheme="majorHAnsi" w:hAnsiTheme="majorHAnsi" w:cstheme="majorHAnsi"/>
+                <w:szCs w:val="28"/>
+              </w:rPr>
+              <w:t xml:space="preserve"> hình ảnh của slideshow</w:t>
             </w:r>
           </w:p>
         </w:tc>
@@ -2401,7 +2417,23 @@
                 <w:rFonts w:asciiTheme="majorHAnsi" w:hAnsiTheme="majorHAnsi" w:cstheme="majorHAnsi"/>
                 <w:szCs w:val="28"/>
               </w:rPr>
-              <w:t>Chứ thông tin quản lý cơ sở dữ liệu của Laravel Framework</w:t>
+              <w:t>Chứ</w:t>
+            </w:r>
+            <w:r>
+              <w:rPr>
+                <w:rFonts w:asciiTheme="majorHAnsi" w:hAnsiTheme="majorHAnsi" w:cstheme="majorHAnsi"/>
+                <w:szCs w:val="28"/>
+              </w:rPr>
+              <w:t>a</w:t>
+            </w:r>
+            <w:bookmarkStart w:id="8" w:name="_GoBack"/>
+            <w:bookmarkEnd w:id="8"/>
+            <w:r>
+              <w:rPr>
+                <w:rFonts w:asciiTheme="majorHAnsi" w:hAnsiTheme="majorHAnsi" w:cstheme="majorHAnsi"/>
+                <w:szCs w:val="28"/>
+              </w:rPr>
+              <w:t xml:space="preserve"> thông tin quản lý cơ sở dữ liệu của Laravel Framework</w:t>
             </w:r>
           </w:p>
         </w:tc>
@@ -2512,15 +2544,7 @@
           <w:sz w:val="28"/>
           <w:szCs w:val="28"/>
         </w:rPr>
-        <w:t>II</w:t>
-      </w:r>
-      <w:r>
-        <w:rPr>
-          <w:rFonts w:cstheme="majorHAnsi"/>
-          <w:sz w:val="28"/>
-          <w:szCs w:val="28"/>
-        </w:rPr>
-        <w:t>I – CÁC NỀN TẢNG CÔNG NGHỆ SỬ DỤNG</w:t>
+        <w:t>III – CÁC NỀN TẢNG CÔNG NGHỆ SỬ DỤNG</w:t>
       </w:r>
     </w:p>
     <w:p>
@@ -3550,8 +3574,6 @@
         </w:rPr>
         <w:tab/>
       </w:r>
-      <w:bookmarkStart w:id="8" w:name="_GoBack"/>
-      <w:bookmarkEnd w:id="8"/>
       <w:r>
         <w:rPr>
           <w:b/>
@@ -3599,39 +3621,7 @@
           <w:sz w:val="28"/>
           <w:szCs w:val="28"/>
         </w:rPr>
-        <w:t>I</w:t>
-      </w:r>
-      <w:r>
-        <w:rPr>
-          <w:rFonts w:cstheme="majorHAnsi"/>
-          <w:sz w:val="28"/>
-          <w:szCs w:val="28"/>
-        </w:rPr>
-        <w:t xml:space="preserve"> </w:t>
-      </w:r>
-      <w:r>
-        <w:rPr>
-          <w:rFonts w:cstheme="majorHAnsi"/>
-          <w:sz w:val="28"/>
-          <w:szCs w:val="28"/>
-        </w:rPr>
-        <w:t>-</w:t>
-      </w:r>
-      <w:r>
-        <w:rPr>
-          <w:rFonts w:cstheme="majorHAnsi"/>
-          <w:sz w:val="28"/>
-          <w:szCs w:val="28"/>
-        </w:rPr>
-        <w:t xml:space="preserve"> </w:t>
-      </w:r>
-      <w:r>
-        <w:rPr>
-          <w:rFonts w:cstheme="majorHAnsi"/>
-          <w:sz w:val="28"/>
-          <w:szCs w:val="28"/>
-        </w:rPr>
-        <w:t>GIAO DIỆN TRANG QUẢN TRỊ (ADMIN)</w:t>
+        <w:t>I - GIAO DIỆN TRANG QUẢN TRỊ (ADMIN)</w:t>
       </w:r>
       <w:bookmarkEnd w:id="10"/>
     </w:p>
@@ -5089,7 +5079,7 @@
 </file>
 
 <file path=word/numbering.xml><?xml version="1.0" encoding="utf-8"?>
-<w:numbering xmlns:wpc="http://schemas.microsoft.com/office/word/2010/wordprocessingCanvas" xmlns:mc="http://schemas.openxmlformats.org/markup-compatibility/2006" xmlns:o="urn:schemas-microsoft-com:office:office" xmlns:r="http://schemas.openxmlformats.org/officeDocument/2006/relationships" xmlns:m="http://schemas.openxmlformats.org/officeDocument/2006/math" xmlns:v="urn:schemas-microsoft-com:vml" xmlns:wp14="http://schemas.microsoft.com/office/word/2010/wordprocessingDrawing" xmlns:wp="http://schemas.openxmlformats.org/drawingml/2006/wordprocessingDrawing" xmlns:w10="urn:schemas-microsoft-com:office:word" xmlns:w="http://schemas.openxmlformats.org/wordprocessingml/2006/main" xmlns:w14="http://schemas.microsoft.com/office/word/2010/wordml" xmlns:w15="http://schemas.microsoft.com/office/word/2012/wordml" xmlns:wpg="http://schemas.microsoft.com/office/word/2010/wordprocessingGroup" xmlns:wpi="http://schemas.microsoft.com/office/word/2010/wordprocessingInk" xmlns:wne="http://schemas.microsoft.com/office/word/2006/wordml" xmlns:wps="http://schemas.microsoft.com/office/word/2010/wordprocessingShape" mc:Ignorable="w14 w15 wp14">
+<w:numbering xmlns:wpc="http://schemas.microsoft.com/office/word/2010/wordprocessingCanvas" xmlns:cx="http://schemas.microsoft.com/office/drawing/2014/chartex" xmlns:cx1="http://schemas.microsoft.com/office/drawing/2015/9/8/chartex" xmlns:cx2="http://schemas.microsoft.com/office/drawing/2015/10/21/chartex" xmlns:cx3="http://schemas.microsoft.com/office/drawing/2016/5/9/chartex" xmlns:cx4="http://schemas.microsoft.com/office/drawing/2016/5/10/chartex" xmlns:cx5="http://schemas.microsoft.com/office/drawing/2016/5/11/chartex" xmlns:cx6="http://schemas.microsoft.com/office/drawing/2016/5/12/chartex" xmlns:cx7="http://schemas.microsoft.com/office/drawing/2016/5/13/chartex" xmlns:cx8="http://schemas.microsoft.com/office/drawing/2016/5/14/chartex" xmlns:mc="http://schemas.openxmlformats.org/markup-compatibility/2006" xmlns:aink="http://schemas.microsoft.com/office/drawing/2016/ink" xmlns:am3d="http://schemas.microsoft.com/office/drawing/2017/model3d" xmlns:o="urn:schemas-microsoft-com:office:office" xmlns:r="http://schemas.openxmlformats.org/officeDocument/2006/relationships" xmlns:m="http://schemas.openxmlformats.org/officeDocument/2006/math" xmlns:v="urn:schemas-microsoft-com:vml" xmlns:wp14="http://schemas.microsoft.com/office/word/2010/wordprocessingDrawing" xmlns:wp="http://schemas.openxmlformats.org/drawingml/2006/wordprocessingDrawing" xmlns:w10="urn:schemas-microsoft-com:office:word" xmlns:w="http://schemas.openxmlformats.org/wordprocessingml/2006/main" xmlns:w14="http://schemas.microsoft.com/office/word/2010/wordml" xmlns:w15="http://schemas.microsoft.com/office/word/2012/wordml" xmlns:w16cid="http://schemas.microsoft.com/office/word/2016/wordml/cid" xmlns:w16se="http://schemas.microsoft.com/office/word/2015/wordml/symex" xmlns:wpg="http://schemas.microsoft.com/office/word/2010/wordprocessingGroup" xmlns:wpi="http://schemas.microsoft.com/office/word/2010/wordprocessingInk" xmlns:wne="http://schemas.microsoft.com/office/word/2006/wordml" xmlns:wps="http://schemas.microsoft.com/office/word/2010/wordprocessingShape" mc:Ignorable="w14 w15 w16se w16cid wp14">
   <w:abstractNum w:abstractNumId="0" w15:restartNumberingAfterBreak="0">
     <w:nsid w:val="13A00327"/>
     <w:multiLevelType w:val="hybridMultilevel"/>
@@ -7544,7 +7534,7 @@
 </file>
 
 <file path=word/styles.xml><?xml version="1.0" encoding="utf-8"?>
-<w:styles xmlns:mc="http://schemas.openxmlformats.org/markup-compatibility/2006" xmlns:r="http://schemas.openxmlformats.org/officeDocument/2006/relationships" xmlns:w="http://schemas.openxmlformats.org/wordprocessingml/2006/main" xmlns:w14="http://schemas.microsoft.com/office/word/2010/wordml" xmlns:w15="http://schemas.microsoft.com/office/word/2012/wordml" mc:Ignorable="w14 w15">
+<w:styles xmlns:mc="http://schemas.openxmlformats.org/markup-compatibility/2006" xmlns:r="http://schemas.openxmlformats.org/officeDocument/2006/relationships" xmlns:w="http://schemas.openxmlformats.org/wordprocessingml/2006/main" xmlns:w14="http://schemas.microsoft.com/office/word/2010/wordml" xmlns:w15="http://schemas.microsoft.com/office/word/2012/wordml" xmlns:w16cid="http://schemas.microsoft.com/office/word/2016/wordml/cid" xmlns:w16se="http://schemas.microsoft.com/office/word/2015/wordml/symex" mc:Ignorable="w14 w15 w16se w16cid">
   <w:docDefaults>
     <w:rPrDefault>
       <w:rPr>
@@ -7560,7 +7550,7 @@
       </w:pPr>
     </w:pPrDefault>
   </w:docDefaults>
-  <w:latentStyles w:defLockedState="0" w:defUIPriority="99" w:defSemiHidden="0" w:defUnhideWhenUsed="0" w:defQFormat="0" w:count="371">
+  <w:latentStyles w:defLockedState="0" w:defUIPriority="99" w:defSemiHidden="0" w:defUnhideWhenUsed="0" w:defQFormat="0" w:count="375">
     <w:lsdException w:name="Normal" w:uiPriority="0" w:qFormat="1"/>
     <w:lsdException w:name="heading 1" w:uiPriority="9" w:qFormat="1"/>
     <w:lsdException w:name="heading 2" w:semiHidden="1" w:uiPriority="9" w:unhideWhenUsed="1" w:qFormat="1"/>
@@ -7666,7 +7656,6 @@
     <w:lsdException w:name="HTML Sample" w:semiHidden="1" w:unhideWhenUsed="1"/>
     <w:lsdException w:name="HTML Typewriter" w:semiHidden="1" w:unhideWhenUsed="1"/>
     <w:lsdException w:name="HTML Variable" w:semiHidden="1" w:unhideWhenUsed="1"/>
-    <w:lsdException w:name="Normal Table" w:semiHidden="1" w:unhideWhenUsed="1"/>
     <w:lsdException w:name="annotation subject" w:semiHidden="1" w:unhideWhenUsed="1"/>
     <w:lsdException w:name="No List" w:semiHidden="1" w:unhideWhenUsed="1"/>
     <w:lsdException w:name="Outline List 1" w:semiHidden="1" w:unhideWhenUsed="1"/>
@@ -7710,10 +7699,8 @@
     <w:lsdException w:name="Table Elegant" w:semiHidden="1" w:unhideWhenUsed="1"/>
     <w:lsdException w:name="Table Professional" w:semiHidden="1" w:unhideWhenUsed="1"/>
     <w:lsdException w:name="Table Subtle 1" w:semiHidden="1" w:unhideWhenUsed="1"/>
-    <w:lsdException w:name="Table Subtle 2" w:semiHidden="1" w:unhideWhenUsed="1"/>
     <w:lsdException w:name="Table Web 1" w:semiHidden="1" w:unhideWhenUsed="1"/>
     <w:lsdException w:name="Table Web 2" w:semiHidden="1" w:unhideWhenUsed="1"/>
-    <w:lsdException w:name="Table Web 3" w:semiHidden="1" w:unhideWhenUsed="1"/>
     <w:lsdException w:name="Balloon Text" w:semiHidden="1" w:unhideWhenUsed="1"/>
     <w:lsdException w:name="Table Grid" w:uiPriority="39"/>
     <w:lsdException w:name="Table Theme" w:semiHidden="1" w:unhideWhenUsed="1"/>
@@ -7932,6 +7919,10 @@
     <w:lsdException w:name="List Table 5 Dark Accent 6" w:uiPriority="50"/>
     <w:lsdException w:name="List Table 6 Colorful Accent 6" w:uiPriority="51"/>
     <w:lsdException w:name="List Table 7 Colorful Accent 6" w:uiPriority="52"/>
+    <w:lsdException w:name="Mention" w:semiHidden="1" w:unhideWhenUsed="1"/>
+    <w:lsdException w:name="Smart Hyperlink" w:semiHidden="1" w:unhideWhenUsed="1"/>
+    <w:lsdException w:name="Hashtag" w:semiHidden="1" w:unhideWhenUsed="1"/>
+    <w:lsdException w:name="Unresolved Mention" w:semiHidden="1" w:unhideWhenUsed="1"/>
   </w:latentStyles>
   <w:style w:type="paragraph" w:default="1" w:styleId="Normal">
     <w:name w:val="Normal"/>

</xml_diff>